<commit_message>
Modif protocole 2 photons
</commit_message>
<xml_diff>
--- a/Sources/Protocole d'utilisation-Microscope deux photons Feng.docx
+++ b/Sources/Protocole d'utilisation-Microscope deux photons Feng.docx
@@ -81,399 +81,436 @@
         </w:rPr>
         <w:t>K</w:t>
       </w:r>
+      <w:r>
+        <w:rPr>
+          <w:i/>
+        </w:rPr>
+        <w:t>imWipe</w:t>
+      </w:r>
+      <w:proofErr w:type="spellEnd"/>
+      <w:r>
+        <w:t xml:space="preserve"> pour ne pas briser le filtre). </w:t>
+      </w:r>
+    </w:p>
+    <w:p>
+      <w:pPr>
+        <w:pStyle w:val="Paragraphedeliste"/>
+        <w:numPr>
+          <w:ilvl w:val="0"/>
+          <w:numId w:val="1"/>
+        </w:numPr>
+      </w:pPr>
+      <w:r>
+        <w:t>Placer</w:t>
+      </w:r>
+      <w:r>
+        <w:t xml:space="preserve"> l’échantillon sous l’objectif et y déposer quelques gouttes du milieu recommandé pour l’objectif utilisé sur la lamelle. </w:t>
+      </w:r>
+    </w:p>
+    <w:p>
+      <w:pPr>
+        <w:pStyle w:val="Paragraphedeliste"/>
+        <w:numPr>
+          <w:ilvl w:val="0"/>
+          <w:numId w:val="1"/>
+        </w:numPr>
+      </w:pPr>
+      <w:r>
+        <w:t>Placer la hauteur du plateau afin que le bout de l’objectif soit imbibé dans le milieu préalablement déposé sur la lamelle de l’échan</w:t>
+      </w:r>
+      <w:r>
+        <w:t>tillon.</w:t>
+      </w:r>
+    </w:p>
+    <w:p>
+      <w:pPr>
+        <w:pStyle w:val="Paragraphedeliste"/>
+        <w:numPr>
+          <w:ilvl w:val="0"/>
+          <w:numId w:val="1"/>
+        </w:numPr>
+      </w:pPr>
+      <w:r>
+        <w:t>Allumer</w:t>
+      </w:r>
+      <w:r>
+        <w:t xml:space="preserve"> le laser. </w:t>
+      </w:r>
+      <w:r>
+        <w:t>Si désiré, régler</w:t>
+      </w:r>
+      <w:r>
+        <w:t xml:space="preserve"> la longueur d’onde dans le visible et utiliser une petite plaquette pour vérifi</w:t>
+      </w:r>
+      <w:r>
+        <w:t xml:space="preserve">er le trajet optique. </w:t>
+      </w:r>
+      <w:proofErr w:type="gramStart"/>
+      <w:r>
+        <w:t>Par contre</w:t>
+      </w:r>
+      <w:proofErr w:type="gramEnd"/>
+      <w:r>
+        <w:t xml:space="preserve">, le diaphragme doit être fermé chaque fois que la longueur d’onde du laser est changée pour ne pas endommager l’échantillon. </w:t>
+      </w:r>
+    </w:p>
+    <w:p>
+      <w:pPr>
+        <w:pStyle w:val="Paragraphedeliste"/>
+        <w:numPr>
+          <w:ilvl w:val="0"/>
+          <w:numId w:val="1"/>
+        </w:numPr>
+      </w:pPr>
+      <w:r>
+        <w:t>A</w:t>
+      </w:r>
+      <w:r>
+        <w:t>juster l’intensité et la longueur d’</w:t>
+      </w:r>
+      <w:r>
+        <w:t>onde du laser</w:t>
+      </w:r>
+      <w:r>
+        <w:t xml:space="preserve"> selon les </w:t>
+      </w:r>
+      <w:r>
+        <w:t>besoins</w:t>
+      </w:r>
+      <w:r>
+        <w:t>.</w:t>
+      </w:r>
+      <w:r>
+        <w:t xml:space="preserve"> L’</w:t>
+      </w:r>
+      <w:r>
+        <w:t xml:space="preserve">intensité du laser peut être modifiée en changeant l’angle de la lame </w:t>
+      </w:r>
+      <w:r>
+        <w:rPr>
+          <w:rFonts w:cstheme="minorHAnsi"/>
+        </w:rPr>
+        <w:t>λ</w:t>
+      </w:r>
+      <w:r>
+        <w:t xml:space="preserve">/2 devant le cube séparateur de polarisation. La puissance du laser peut être vérifiée à l’aide </w:t>
+      </w:r>
+      <w:r>
+        <w:t>d’un</w:t>
+      </w:r>
+      <w:r>
+        <w:t xml:space="preserve"> puissance-</w:t>
+      </w:r>
+      <w:r>
+        <w:t xml:space="preserve">mètre. </w:t>
+      </w:r>
+    </w:p>
+    <w:p>
+      <w:pPr>
+        <w:pStyle w:val="Paragraphedeliste"/>
+        <w:numPr>
+          <w:ilvl w:val="0"/>
+          <w:numId w:val="1"/>
+        </w:numPr>
+      </w:pPr>
+      <w:r>
+        <w:t xml:space="preserve">Allumer la machine </w:t>
+      </w:r>
+      <w:r>
+        <w:rPr>
+          <w:i/>
+        </w:rPr>
+        <w:t xml:space="preserve">CID 290 </w:t>
+      </w:r>
+      <w:r>
+        <w:t>(</w:t>
+      </w:r>
+      <w:proofErr w:type="spellStart"/>
+      <w:r>
+        <w:t>Galvometer</w:t>
+      </w:r>
+      <w:proofErr w:type="spellEnd"/>
+      <w:r>
+        <w:t xml:space="preserve"> power, </w:t>
+      </w:r>
+      <w:proofErr w:type="spellStart"/>
+      <w:r>
+        <w:t>polygon</w:t>
+      </w:r>
+      <w:proofErr w:type="spellEnd"/>
+      <w:r>
+        <w:t xml:space="preserve"> power et HSYNC </w:t>
+      </w:r>
+      <w:proofErr w:type="spellStart"/>
+      <w:r>
+        <w:t>generetion</w:t>
+      </w:r>
+      <w:proofErr w:type="spellEnd"/>
+      <w:r>
+        <w:t xml:space="preserve"> power</w:t>
+      </w:r>
+      <w:r>
+        <w:t>).</w:t>
+      </w:r>
+    </w:p>
+    <w:p>
+      <w:pPr>
+        <w:pStyle w:val="Paragraphedeliste"/>
+        <w:numPr>
+          <w:ilvl w:val="0"/>
+          <w:numId w:val="1"/>
+        </w:numPr>
+      </w:pPr>
+      <w:r>
+        <w:t xml:space="preserve">Allumer la machine </w:t>
+      </w:r>
+      <w:r>
+        <w:rPr>
+          <w:i/>
+        </w:rPr>
+        <w:t>ADP deux photons</w:t>
+      </w:r>
+      <w:r>
+        <w:t>.</w:t>
+      </w:r>
+    </w:p>
+    <w:p>
+      <w:pPr>
+        <w:pStyle w:val="Paragraphedeliste"/>
+        <w:numPr>
+          <w:ilvl w:val="0"/>
+          <w:numId w:val="1"/>
+        </w:numPr>
+      </w:pPr>
+      <w:r>
+        <w:t xml:space="preserve">Allumer la machine </w:t>
+      </w:r>
+      <w:r>
+        <w:rPr>
+          <w:i/>
+        </w:rPr>
+        <w:t>MPC</w:t>
+      </w:r>
+      <w:r>
+        <w:t xml:space="preserve"> pour pouvoir bouger le plateau. </w:t>
+      </w:r>
+    </w:p>
+    <w:p>
+      <w:pPr>
+        <w:pStyle w:val="Paragraphedeliste"/>
+        <w:numPr>
+          <w:ilvl w:val="0"/>
+          <w:numId w:val="1"/>
+        </w:numPr>
+      </w:pPr>
+      <w:r>
+        <w:t xml:space="preserve">Ouvrir le diaphragme. </w:t>
+      </w:r>
+    </w:p>
+    <w:p>
+      <w:pPr>
+        <w:pStyle w:val="Paragraphedeliste"/>
+        <w:numPr>
+          <w:ilvl w:val="0"/>
+          <w:numId w:val="1"/>
+        </w:numPr>
+      </w:pPr>
+      <w:r>
+        <w:t xml:space="preserve">Ouvrir le logiciel </w:t>
+      </w:r>
+      <w:proofErr w:type="spellStart"/>
+      <w:r>
+        <w:rPr>
+          <w:i/>
+        </w:rPr>
+        <w:t>iPhoton</w:t>
+      </w:r>
+      <w:proofErr w:type="spellEnd"/>
+      <w:r>
+        <w:rPr>
+          <w:i/>
+        </w:rPr>
+        <w:t xml:space="preserve"> </w:t>
+      </w:r>
+      <w:r>
+        <w:t xml:space="preserve">(version RT2.5.4erbel47 pour le Z stack et version RT2.0.6erbel47 </w:t>
+      </w:r>
+      <w:r>
+        <w:t>pour le vidéo</w:t>
+      </w:r>
+      <w:r>
+        <w:t>).</w:t>
+      </w:r>
+      <w:r>
+        <w:t xml:space="preserve"> </w:t>
+      </w:r>
+      <w:r>
+        <w:t xml:space="preserve">Ne pas oublier de peser sur </w:t>
+      </w:r>
+      <w:r>
+        <w:rPr>
+          <w:i/>
+        </w:rPr>
+        <w:t xml:space="preserve">Start </w:t>
+      </w:r>
+      <w:r>
+        <w:t xml:space="preserve">pour faire fonctionner l’acquisition des images. </w:t>
+      </w:r>
+    </w:p>
+    <w:p>
+      <w:pPr>
+        <w:pStyle w:val="Paragraphedeliste"/>
+        <w:numPr>
+          <w:ilvl w:val="0"/>
+          <w:numId w:val="1"/>
+        </w:numPr>
+      </w:pPr>
+      <w:r>
+        <w:t>À</w:t>
+      </w:r>
+      <w:r>
+        <w:t xml:space="preserve"> ce moment, il est possible de placer l’échantillon </w:t>
+      </w:r>
+      <w:r>
+        <w:t xml:space="preserve">à l’endroit désiré </w:t>
+      </w:r>
+      <w:r>
+        <w:t xml:space="preserve">en observant les rayons réfléchis par l’échantillon. </w:t>
+      </w:r>
+      <w:r>
+        <w:t xml:space="preserve">Utiliser les roulettes pour bouger le plateau. </w:t>
+      </w:r>
+    </w:p>
+    <w:p>
+      <w:pPr>
+        <w:pStyle w:val="Paragraphedeliste"/>
+        <w:numPr>
+          <w:ilvl w:val="0"/>
+          <w:numId w:val="1"/>
+        </w:numPr>
+      </w:pPr>
+      <w:r>
+        <w:t xml:space="preserve">Mettre le drap noir par-dessus les </w:t>
+      </w:r>
+      <w:proofErr w:type="spellStart"/>
+      <w:r>
+        <w:t>PMTs</w:t>
+      </w:r>
+      <w:proofErr w:type="spellEnd"/>
+      <w:r>
+        <w:t xml:space="preserve"> et fermer la lumière. </w:t>
+      </w:r>
+    </w:p>
+    <w:p>
+      <w:pPr>
+        <w:pStyle w:val="Paragraphedeliste"/>
+        <w:numPr>
+          <w:ilvl w:val="0"/>
+          <w:numId w:val="1"/>
+        </w:numPr>
+      </w:pPr>
+      <w:r>
+        <w:t xml:space="preserve">Allumer les </w:t>
+      </w:r>
+      <w:proofErr w:type="spellStart"/>
+      <w:r>
+        <w:t>PMTs</w:t>
+      </w:r>
+      <w:proofErr w:type="spellEnd"/>
+      <w:r>
+        <w:t xml:space="preserve">. S’assurer que le gain est à zéro dès </w:t>
+      </w:r>
+      <w:r>
+        <w:t xml:space="preserve">qu’ils s’ouvrent. </w:t>
+      </w:r>
+      <w:r>
+        <w:t xml:space="preserve"> </w:t>
+      </w:r>
+    </w:p>
+    <w:p>
+      <w:pPr>
+        <w:pStyle w:val="Paragraphedeliste"/>
+        <w:numPr>
+          <w:ilvl w:val="0"/>
+          <w:numId w:val="1"/>
+        </w:numPr>
+      </w:pPr>
+      <w:r>
+        <w:t xml:space="preserve">Ajuster le gain pour obtenir une image nette sans saturation. </w:t>
+      </w:r>
+      <w:r>
+        <w:t>Idéalement, le gain devrait être à 2</w:t>
+      </w:r>
+      <w:r>
+        <w:t>-2,5</w:t>
+      </w:r>
+      <w:r>
+        <w:t>. Sinon, réajuster l’intensité du laser pour qu’il en soit</w:t>
+      </w:r>
+      <w:r>
+        <w:t xml:space="preserve"> ainsi si c’est possible. </w:t>
+      </w:r>
+    </w:p>
+    <w:p>
+      <w:pPr>
+        <w:pStyle w:val="Paragraphedeliste"/>
+        <w:numPr>
+          <w:ilvl w:val="0"/>
+          <w:numId w:val="1"/>
+        </w:numPr>
+      </w:pPr>
+      <w:r>
+        <w:t>Après l’expérience, ne pas oublier d’ajuster le</w:t>
+      </w:r>
+      <w:r>
+        <w:t>s</w:t>
+      </w:r>
+      <w:r>
+        <w:t xml:space="preserve"> gain</w:t>
+      </w:r>
+      <w:r>
+        <w:t>s</w:t>
+      </w:r>
+      <w:r>
+        <w:t xml:space="preserve"> des PMT à zéro avant de fermer le dispositif. Celui-ci doit être éteint avant d’allumer les lumières. </w:t>
+      </w:r>
+    </w:p>
+    <w:p>
+      <w:pPr>
+        <w:pStyle w:val="Paragraphedeliste"/>
+        <w:numPr>
+          <w:ilvl w:val="0"/>
+          <w:numId w:val="1"/>
+        </w:numPr>
+      </w:pPr>
+      <w:r>
+        <w:t>Éteindre toutes les machines</w:t>
+      </w:r>
+      <w:r>
+        <w:t xml:space="preserve"> et nettoyer l’objectif à l’aide d’un papier </w:t>
+      </w:r>
+      <w:proofErr w:type="spellStart"/>
+      <w:r>
+        <w:rPr>
+          <w:i/>
+        </w:rPr>
+        <w:t>K</w:t>
+      </w:r>
+      <w:r>
+        <w:rPr>
+          <w:i/>
+        </w:rPr>
+        <w:t>imWipe</w:t>
+      </w:r>
+      <w:proofErr w:type="spellEnd"/>
+      <w:r>
+        <w:t xml:space="preserve"> </w:t>
+      </w:r>
+      <w:r>
+        <w:t xml:space="preserve">et de l’isopropanol. </w:t>
+      </w:r>
       <w:bookmarkStart w:id="0" w:name="_GoBack"/>
       <w:bookmarkEnd w:id="0"/>
-      <w:r>
-        <w:rPr>
-          <w:i/>
-        </w:rPr>
-        <w:t>imWipe</w:t>
-      </w:r>
-      <w:proofErr w:type="spellEnd"/>
-      <w:r>
-        <w:t xml:space="preserve"> pour ne pas briser le filtre). </w:t>
-      </w:r>
-    </w:p>
-    <w:p>
-      <w:pPr>
-        <w:pStyle w:val="Paragraphedeliste"/>
-        <w:numPr>
-          <w:ilvl w:val="0"/>
-          <w:numId w:val="1"/>
-        </w:numPr>
-      </w:pPr>
-      <w:r>
-        <w:t>Placer</w:t>
-      </w:r>
-      <w:r>
-        <w:t xml:space="preserve"> l’échantillon sous l’objectif et y déposer quelques gouttes du milieu recommandé pour l’objectif utilisé sur la lamelle. </w:t>
-      </w:r>
-    </w:p>
-    <w:p>
-      <w:pPr>
-        <w:pStyle w:val="Paragraphedeliste"/>
-        <w:numPr>
-          <w:ilvl w:val="0"/>
-          <w:numId w:val="1"/>
-        </w:numPr>
-      </w:pPr>
-      <w:r>
-        <w:t>Placer la hauteur du plateau afin que le bout de l’objectif soit imbibé dans le milieu préalablement déposé sur la lamelle de l’échan</w:t>
-      </w:r>
-      <w:r>
-        <w:t>tillon.</w:t>
-      </w:r>
-    </w:p>
-    <w:p>
-      <w:pPr>
-        <w:pStyle w:val="Paragraphedeliste"/>
-        <w:numPr>
-          <w:ilvl w:val="0"/>
-          <w:numId w:val="1"/>
-        </w:numPr>
-      </w:pPr>
-      <w:r>
-        <w:t>Allumer</w:t>
-      </w:r>
-      <w:r>
-        <w:t xml:space="preserve"> le laser. </w:t>
-      </w:r>
-      <w:r>
-        <w:t>Si désiré, régler</w:t>
-      </w:r>
-      <w:r>
-        <w:t xml:space="preserve"> la longueur d’onde dans le visible et utiliser une petite plaquette pour vérifi</w:t>
-      </w:r>
-      <w:r>
-        <w:t xml:space="preserve">er le trajet optique. </w:t>
-      </w:r>
-    </w:p>
-    <w:p>
-      <w:pPr>
-        <w:pStyle w:val="Paragraphedeliste"/>
-        <w:numPr>
-          <w:ilvl w:val="0"/>
-          <w:numId w:val="1"/>
-        </w:numPr>
-      </w:pPr>
-      <w:r>
-        <w:t>A</w:t>
-      </w:r>
-      <w:r>
-        <w:t>juster l’intensité et la longueur d’</w:t>
-      </w:r>
-      <w:r>
-        <w:t>onde du laser</w:t>
-      </w:r>
-      <w:r>
-        <w:t xml:space="preserve"> selon les </w:t>
-      </w:r>
-      <w:r>
-        <w:t>besoins</w:t>
-      </w:r>
-      <w:r>
-        <w:t>.</w:t>
-      </w:r>
-      <w:r>
-        <w:t xml:space="preserve"> L’</w:t>
-      </w:r>
-      <w:r>
-        <w:t xml:space="preserve">intensité du laser peut être modifiée en changeant l’angle de la lame </w:t>
-      </w:r>
-      <w:r>
-        <w:rPr>
-          <w:rFonts w:cstheme="minorHAnsi"/>
-        </w:rPr>
-        <w:t>λ</w:t>
-      </w:r>
-      <w:r>
-        <w:t xml:space="preserve">/2 devant le cube séparateur de polarisation. La puissance du laser peut être vérifiée à l’aide </w:t>
-      </w:r>
-      <w:r>
-        <w:t>d’un</w:t>
-      </w:r>
-      <w:r>
-        <w:t xml:space="preserve"> puissance-</w:t>
-      </w:r>
-      <w:r>
-        <w:t xml:space="preserve">mètre. </w:t>
-      </w:r>
-    </w:p>
-    <w:p>
-      <w:pPr>
-        <w:pStyle w:val="Paragraphedeliste"/>
-        <w:numPr>
-          <w:ilvl w:val="0"/>
-          <w:numId w:val="1"/>
-        </w:numPr>
-      </w:pPr>
-      <w:r>
-        <w:t xml:space="preserve">Allumer la machine </w:t>
-      </w:r>
-      <w:r>
-        <w:rPr>
-          <w:i/>
-        </w:rPr>
-        <w:t xml:space="preserve">CID 290 </w:t>
-      </w:r>
-      <w:r>
-        <w:t>(</w:t>
-      </w:r>
-      <w:proofErr w:type="spellStart"/>
-      <w:r>
-        <w:t>Galvometer</w:t>
-      </w:r>
-      <w:proofErr w:type="spellEnd"/>
-      <w:r>
-        <w:t xml:space="preserve"> power, </w:t>
-      </w:r>
-      <w:proofErr w:type="spellStart"/>
-      <w:r>
-        <w:t>polygon</w:t>
-      </w:r>
-      <w:proofErr w:type="spellEnd"/>
-      <w:r>
-        <w:t xml:space="preserve"> power et HSYNC </w:t>
-      </w:r>
-      <w:proofErr w:type="spellStart"/>
-      <w:r>
-        <w:t>generetion</w:t>
-      </w:r>
-      <w:proofErr w:type="spellEnd"/>
-      <w:r>
-        <w:t xml:space="preserve"> power</w:t>
-      </w:r>
-      <w:r>
-        <w:t>).</w:t>
-      </w:r>
-    </w:p>
-    <w:p>
-      <w:pPr>
-        <w:pStyle w:val="Paragraphedeliste"/>
-        <w:numPr>
-          <w:ilvl w:val="0"/>
-          <w:numId w:val="1"/>
-        </w:numPr>
-      </w:pPr>
-      <w:r>
-        <w:t xml:space="preserve">Allumer la machine </w:t>
-      </w:r>
-      <w:r>
-        <w:rPr>
-          <w:i/>
-        </w:rPr>
-        <w:t>ADP deux photons</w:t>
-      </w:r>
-      <w:r>
-        <w:t>.</w:t>
-      </w:r>
-    </w:p>
-    <w:p>
-      <w:pPr>
-        <w:pStyle w:val="Paragraphedeliste"/>
-        <w:numPr>
-          <w:ilvl w:val="0"/>
-          <w:numId w:val="1"/>
-        </w:numPr>
-      </w:pPr>
-      <w:r>
-        <w:t xml:space="preserve">Allumer la machine </w:t>
-      </w:r>
-      <w:r>
-        <w:rPr>
-          <w:i/>
-        </w:rPr>
-        <w:t>MPC</w:t>
-      </w:r>
-      <w:r>
-        <w:t xml:space="preserve"> pour pouvoir bouger le plateau. </w:t>
-      </w:r>
-    </w:p>
-    <w:p>
-      <w:pPr>
-        <w:pStyle w:val="Paragraphedeliste"/>
-        <w:numPr>
-          <w:ilvl w:val="0"/>
-          <w:numId w:val="1"/>
-        </w:numPr>
-      </w:pPr>
-      <w:r>
-        <w:t xml:space="preserve">Ouvrir le diaphragme. </w:t>
-      </w:r>
-    </w:p>
-    <w:p>
-      <w:pPr>
-        <w:pStyle w:val="Paragraphedeliste"/>
-        <w:numPr>
-          <w:ilvl w:val="0"/>
-          <w:numId w:val="1"/>
-        </w:numPr>
-      </w:pPr>
-      <w:r>
-        <w:t xml:space="preserve">Ouvrir le logiciel </w:t>
-      </w:r>
-      <w:proofErr w:type="spellStart"/>
-      <w:r>
-        <w:rPr>
-          <w:i/>
-        </w:rPr>
-        <w:t>iPhoton</w:t>
-      </w:r>
-      <w:proofErr w:type="spellEnd"/>
-      <w:r>
-        <w:rPr>
-          <w:i/>
-        </w:rPr>
-        <w:t xml:space="preserve"> </w:t>
-      </w:r>
-      <w:r>
-        <w:t xml:space="preserve">(version RT2.5.4erbel47 pour le Z stack et version RT2.0.6erbel47 </w:t>
-      </w:r>
-      <w:r>
-        <w:t>pour le vidéo</w:t>
-      </w:r>
-      <w:r>
-        <w:t>).</w:t>
-      </w:r>
-      <w:r>
-        <w:t xml:space="preserve"> </w:t>
-      </w:r>
-      <w:r>
-        <w:t xml:space="preserve">Ne pas oublier de peser sur </w:t>
-      </w:r>
-      <w:r>
-        <w:rPr>
-          <w:i/>
-        </w:rPr>
-        <w:t xml:space="preserve">Start </w:t>
-      </w:r>
-      <w:r>
-        <w:t xml:space="preserve">pour faire fonctionner l’acquisition des images. </w:t>
-      </w:r>
-    </w:p>
-    <w:p>
-      <w:pPr>
-        <w:pStyle w:val="Paragraphedeliste"/>
-        <w:numPr>
-          <w:ilvl w:val="0"/>
-          <w:numId w:val="1"/>
-        </w:numPr>
-      </w:pPr>
-      <w:r>
-        <w:t>À</w:t>
-      </w:r>
-      <w:r>
-        <w:t xml:space="preserve"> ce moment, il est possible de placer l’échantillon </w:t>
-      </w:r>
-      <w:r>
-        <w:t xml:space="preserve">à l’endroit désiré </w:t>
-      </w:r>
-      <w:r>
-        <w:t xml:space="preserve">en observant les rayons réfléchis par l’échantillon. </w:t>
-      </w:r>
-      <w:r>
-        <w:t xml:space="preserve">Utiliser les roulettes pour bouger le plateau. </w:t>
-      </w:r>
-    </w:p>
-    <w:p>
-      <w:pPr>
-        <w:pStyle w:val="Paragraphedeliste"/>
-        <w:numPr>
-          <w:ilvl w:val="0"/>
-          <w:numId w:val="1"/>
-        </w:numPr>
-      </w:pPr>
-      <w:r>
-        <w:t xml:space="preserve">Mettre le drap noir par-dessus les </w:t>
-      </w:r>
-      <w:proofErr w:type="spellStart"/>
-      <w:r>
-        <w:t>PMTs</w:t>
-      </w:r>
-      <w:proofErr w:type="spellEnd"/>
-      <w:r>
-        <w:t xml:space="preserve"> et fermer la lumière. </w:t>
-      </w:r>
-    </w:p>
-    <w:p>
-      <w:pPr>
-        <w:pStyle w:val="Paragraphedeliste"/>
-        <w:numPr>
-          <w:ilvl w:val="0"/>
-          <w:numId w:val="1"/>
-        </w:numPr>
-      </w:pPr>
-      <w:r>
-        <w:t xml:space="preserve">Allumer les </w:t>
-      </w:r>
-      <w:proofErr w:type="spellStart"/>
-      <w:r>
-        <w:t>PMTs</w:t>
-      </w:r>
-      <w:proofErr w:type="spellEnd"/>
-      <w:r>
-        <w:t xml:space="preserve">. S’assurer que le gain est à zéro dès </w:t>
-      </w:r>
-      <w:r>
-        <w:t xml:space="preserve">qu’ils s’ouvrent. </w:t>
-      </w:r>
-      <w:r>
-        <w:t xml:space="preserve"> </w:t>
-      </w:r>
-    </w:p>
-    <w:p>
-      <w:pPr>
-        <w:pStyle w:val="Paragraphedeliste"/>
-        <w:numPr>
-          <w:ilvl w:val="0"/>
-          <w:numId w:val="1"/>
-        </w:numPr>
-      </w:pPr>
-      <w:r>
-        <w:t xml:space="preserve">Ajuster le gain pour obtenir une image nette sans saturation. </w:t>
-      </w:r>
-      <w:r>
-        <w:t>Idéalement, le gain devrait être à environ 2. Sinon, réajuster l’intensité du laser pour qu’il en soit</w:t>
-      </w:r>
-      <w:r>
-        <w:t xml:space="preserve"> ainsi si c’est possible. </w:t>
-      </w:r>
-    </w:p>
-    <w:p>
-      <w:pPr>
-        <w:pStyle w:val="Paragraphedeliste"/>
-        <w:numPr>
-          <w:ilvl w:val="0"/>
-          <w:numId w:val="1"/>
-        </w:numPr>
-      </w:pPr>
-      <w:r>
-        <w:t>Après l’expérience, ne pas oublier d’ajuster le</w:t>
-      </w:r>
-      <w:r>
-        <w:t>s</w:t>
-      </w:r>
-      <w:r>
-        <w:t xml:space="preserve"> gain</w:t>
-      </w:r>
-      <w:r>
-        <w:t>s</w:t>
-      </w:r>
-      <w:r>
-        <w:t xml:space="preserve"> des PMT à zéro avant de fermer le dispositif. Celui-ci doit être éteint avant d’allumer les lumières. </w:t>
-      </w:r>
-    </w:p>
-    <w:p>
-      <w:pPr>
-        <w:pStyle w:val="Paragraphedeliste"/>
-        <w:numPr>
-          <w:ilvl w:val="0"/>
-          <w:numId w:val="1"/>
-        </w:numPr>
-      </w:pPr>
-      <w:r>
-        <w:t>Éteindre toutes les machines.</w:t>
-      </w:r>
     </w:p>
     <w:p>
       <w:pPr>
@@ -811,6 +848,7 @@
     <w:lsdException w:name="HTML Sample" w:semiHidden="1" w:unhideWhenUsed="1"/>
     <w:lsdException w:name="HTML Typewriter" w:semiHidden="1" w:unhideWhenUsed="1"/>
     <w:lsdException w:name="HTML Variable" w:semiHidden="1" w:unhideWhenUsed="1"/>
+    <w:lsdException w:name="Normal Table" w:semiHidden="1" w:unhideWhenUsed="1"/>
     <w:lsdException w:name="annotation subject" w:semiHidden="1" w:unhideWhenUsed="1"/>
     <w:lsdException w:name="No List" w:semiHidden="1" w:unhideWhenUsed="1"/>
     <w:lsdException w:name="Outline List 1" w:semiHidden="1" w:unhideWhenUsed="1"/>
@@ -854,8 +892,10 @@
     <w:lsdException w:name="Table Elegant" w:semiHidden="1" w:unhideWhenUsed="1"/>
     <w:lsdException w:name="Table Professional" w:semiHidden="1" w:unhideWhenUsed="1"/>
     <w:lsdException w:name="Table Subtle 1" w:semiHidden="1" w:unhideWhenUsed="1"/>
+    <w:lsdException w:name="Table Subtle 2" w:semiHidden="1" w:unhideWhenUsed="1"/>
     <w:lsdException w:name="Table Web 1" w:semiHidden="1" w:unhideWhenUsed="1"/>
     <w:lsdException w:name="Table Web 2" w:semiHidden="1" w:unhideWhenUsed="1"/>
+    <w:lsdException w:name="Table Web 3" w:semiHidden="1" w:unhideWhenUsed="1"/>
     <w:lsdException w:name="Balloon Text" w:semiHidden="1" w:unhideWhenUsed="1"/>
     <w:lsdException w:name="Table Grid" w:uiPriority="39"/>
     <w:lsdException w:name="Table Theme" w:semiHidden="1" w:unhideWhenUsed="1"/>

</xml_diff>